<commit_message>
TVIST1-435: Updated mail template fixtures
</commit_message>
<xml_diff>
--- a/fixtures/mail_template/mail_template_header_footer.docx
+++ b/fixtures/mail_template/mail_template_header_footer.docx
@@ -1,6 +1,6 @@
 
 <file path=word/document.xml><?xml version="1.0" encoding="utf-8"?>
-<w:document xmlns:o="urn:schemas-microsoft-com:office:office" xmlns:r="http://schemas.openxmlformats.org/officeDocument/2006/relationships" xmlns:v="urn:schemas-microsoft-com:vml" xmlns:w="http://schemas.openxmlformats.org/wordprocessingml/2006/main" xmlns:w10="urn:schemas-microsoft-com:office:word" xmlns:wp="http://schemas.openxmlformats.org/drawingml/2006/wordprocessingDrawing" xmlns:wps="http://schemas.microsoft.com/office/word/2010/wordprocessingShape" xmlns:wpg="http://schemas.microsoft.com/office/word/2010/wordprocessingGroup" xmlns:mc="http://schemas.openxmlformats.org/markup-compatibility/2006" xmlns:wp14="http://schemas.microsoft.com/office/word/2010/wordprocessingDrawing" xmlns:w14="http://schemas.microsoft.com/office/word/2010/wordml" mc:Ignorable="w14 wp14">
+<w:document xmlns:o="urn:schemas-microsoft-com:office:office" xmlns:r="http://schemas.openxmlformats.org/officeDocument/2006/relationships" xmlns:v="urn:schemas-microsoft-com:vml" xmlns:w="http://schemas.openxmlformats.org/wordprocessingml/2006/main" xmlns:w10="urn:schemas-microsoft-com:office:word" xmlns:wp="http://schemas.openxmlformats.org/drawingml/2006/wordprocessingDrawing" xmlns:wps="http://schemas.microsoft.com/office/word/2010/wordprocessingShape" xmlns:wpg="http://schemas.microsoft.com/office/word/2010/wordprocessingGroup" xmlns:mc="http://schemas.openxmlformats.org/markup-compatibility/2006" xmlns:wp14="http://schemas.microsoft.com/office/word/2010/wordprocessingDrawing" xmlns:w14="http://schemas.microsoft.com/office/word/2010/wordml" xmlns:w15="http://schemas.microsoft.com/office/word/2012/wordml" mc:Ignorable="w14 wp14 w15">
   <w:body>
     <w:p>
       <w:pPr>
@@ -216,48 +216,67 @@
         <w:rPr>
           <w:shd w:fill="FFFF00" w:val="clear"/>
         </w:rPr>
-        <w:t>page_</w:t>
-      </w:r>
-      <w:r>
-        <w:rPr>
-          <w:shd w:fill="FFFF00" w:val="clear"/>
-        </w:rPr>
-        <w:t>footer</w:t>
-      </w:r>
-      <w:r>
-        <w:rPr>
-          <w:shd w:fill="FFFF00" w:val="clear"/>
-        </w:rPr>
-        <w:t>_text: ${page_</w:t>
-      </w:r>
-      <w:r>
-        <w:rPr>
-          <w:shd w:fill="FFFF00" w:val="clear"/>
-        </w:rPr>
-        <w:t>footer</w:t>
-      </w:r>
-      <w:r>
-        <w:rPr>
-          <w:shd w:fill="FFFF00" w:val="clear"/>
-        </w:rPr>
-        <w:t>_text}</w:t>
-      </w:r>
-    </w:p>
-    <w:p>
-      <w:pPr>
-        <w:pStyle w:val="Normal"/>
-        <w:bidi w:val="0"/>
-        <w:spacing w:before="0" w:after="283"/>
-        <w:jc w:val="start"/>
-        <w:rPr>
-          <w:highlight w:val="none"/>
-          <w:shd w:fill="FFFF00" w:val="clear"/>
-        </w:rPr>
-      </w:pPr>
-      <w:r>
-        <w:rPr>
-          <w:shd w:fill="FFFF00" w:val="clear"/>
-        </w:rPr>
+        <w:t>page_footer_text: ${page_footer_text}</w:t>
+      </w:r>
+    </w:p>
+    <w:p>
+      <w:pPr>
+        <w:pStyle w:val="Header"/>
+        <w:bidi w:val="0"/>
+        <w:rPr>
+          <w:highlight w:val="none"/>
+          <w:shd w:fill="auto" w:val="clear"/>
+        </w:rPr>
+      </w:pPr>
+      <w:r>
+        <w:rPr>
+          <w:shd w:fill="auto" w:val="clear"/>
+        </w:rPr>
+      </w:r>
+    </w:p>
+    <w:p>
+      <w:pPr>
+        <w:pStyle w:val="Header"/>
+        <w:bidi w:val="0"/>
+        <w:rPr>
+          <w:highlight w:val="none"/>
+          <w:shd w:fill="auto" w:val="clear"/>
+        </w:rPr>
+      </w:pPr>
+      <w:r>
+        <w:rPr>
+          <w:shd w:fill="auto" w:val="clear"/>
+        </w:rPr>
+        <w:t>${closing_from_attorney}</w:t>
+      </w:r>
+    </w:p>
+    <w:p>
+      <w:pPr>
+        <w:pStyle w:val="Header"/>
+        <w:bidi w:val="0"/>
+        <w:rPr>
+          <w:highlight w:val="none"/>
+          <w:shd w:fill="auto" w:val="clear"/>
+        </w:rPr>
+      </w:pPr>
+      <w:r>
+        <w:rPr/>
+      </w:r>
+    </w:p>
+    <w:p>
+      <w:pPr>
+        <w:pStyle w:val="Header"/>
+        <w:bidi w:val="0"/>
+        <w:rPr>
+          <w:highlight w:val="none"/>
+          <w:shd w:fill="auto" w:val="clear"/>
+        </w:rPr>
+      </w:pPr>
+      <w:r>
+        <w:rPr>
+          <w:shd w:fill="auto" w:val="clear"/>
+        </w:rPr>
+        <w:t>${closing_from_case_worker}</w:t>
       </w:r>
       <w:r>
         <w:br w:type="page"/>
@@ -292,7 +311,7 @@
 </file>
 
 <file path=word/footer1.xml><?xml version="1.0" encoding="utf-8"?>
-<w:ftr xmlns:o="urn:schemas-microsoft-com:office:office" xmlns:r="http://schemas.openxmlformats.org/officeDocument/2006/relationships" xmlns:v="urn:schemas-microsoft-com:vml" xmlns:w="http://schemas.openxmlformats.org/wordprocessingml/2006/main" xmlns:w10="urn:schemas-microsoft-com:office:word" xmlns:wp="http://schemas.openxmlformats.org/drawingml/2006/wordprocessingDrawing" xmlns:wps="http://schemas.microsoft.com/office/word/2010/wordprocessingShape" xmlns:wpg="http://schemas.microsoft.com/office/word/2010/wordprocessingGroup" xmlns:mc="http://schemas.openxmlformats.org/markup-compatibility/2006" xmlns:wp14="http://schemas.microsoft.com/office/word/2010/wordprocessingDrawing" xmlns:w14="http://schemas.microsoft.com/office/word/2010/wordml" mc:Ignorable="w14 wp14">
+<w:ftr xmlns:o="urn:schemas-microsoft-com:office:office" xmlns:r="http://schemas.openxmlformats.org/officeDocument/2006/relationships" xmlns:v="urn:schemas-microsoft-com:vml" xmlns:w="http://schemas.openxmlformats.org/wordprocessingml/2006/main" xmlns:w10="urn:schemas-microsoft-com:office:word" xmlns:wp="http://schemas.openxmlformats.org/drawingml/2006/wordprocessingDrawing" xmlns:wps="http://schemas.microsoft.com/office/word/2010/wordprocessingShape" xmlns:wpg="http://schemas.microsoft.com/office/word/2010/wordprocessingGroup" xmlns:mc="http://schemas.openxmlformats.org/markup-compatibility/2006" xmlns:wp14="http://schemas.microsoft.com/office/word/2010/wordprocessingDrawing" xmlns:w14="http://schemas.microsoft.com/office/word/2010/wordml" xmlns:w15="http://schemas.microsoft.com/office/word/2012/wordml" mc:Ignorable="w14 wp14 w15">
   <w:p>
     <w:pPr>
       <w:pStyle w:val="Footer"/>
@@ -307,7 +326,7 @@
 </file>
 
 <file path=word/header1.xml><?xml version="1.0" encoding="utf-8"?>
-<w:hdr xmlns:o="urn:schemas-microsoft-com:office:office" xmlns:r="http://schemas.openxmlformats.org/officeDocument/2006/relationships" xmlns:v="urn:schemas-microsoft-com:vml" xmlns:w="http://schemas.openxmlformats.org/wordprocessingml/2006/main" xmlns:w10="urn:schemas-microsoft-com:office:word" xmlns:wp="http://schemas.openxmlformats.org/drawingml/2006/wordprocessingDrawing" xmlns:wps="http://schemas.microsoft.com/office/word/2010/wordprocessingShape" xmlns:wpg="http://schemas.microsoft.com/office/word/2010/wordprocessingGroup" xmlns:mc="http://schemas.openxmlformats.org/markup-compatibility/2006" xmlns:wp14="http://schemas.microsoft.com/office/word/2010/wordprocessingDrawing" xmlns:w14="http://schemas.microsoft.com/office/word/2010/wordml" mc:Ignorable="w14 wp14">
+<w:hdr xmlns:o="urn:schemas-microsoft-com:office:office" xmlns:r="http://schemas.openxmlformats.org/officeDocument/2006/relationships" xmlns:v="urn:schemas-microsoft-com:vml" xmlns:w="http://schemas.openxmlformats.org/wordprocessingml/2006/main" xmlns:w10="urn:schemas-microsoft-com:office:word" xmlns:wp="http://schemas.openxmlformats.org/drawingml/2006/wordprocessingDrawing" xmlns:wps="http://schemas.microsoft.com/office/word/2010/wordprocessingShape" xmlns:wpg="http://schemas.microsoft.com/office/word/2010/wordprocessingGroup" xmlns:mc="http://schemas.openxmlformats.org/markup-compatibility/2006" xmlns:wp14="http://schemas.microsoft.com/office/word/2010/wordprocessingDrawing" xmlns:w14="http://schemas.microsoft.com/office/word/2010/wordml" xmlns:w15="http://schemas.microsoft.com/office/word/2012/wordml" mc:Ignorable="w14 wp14 w15">
   <w:p>
     <w:pPr>
       <w:pStyle w:val="Header"/>

</xml_diff>